<commit_message>
Adjust verbiage to use new name of "Progress Spark Toolkit"
</commit_message>
<xml_diff>
--- a/docs/Spark Contribution Guide.docx
+++ b/docs/Spark Contribution Guide.docx
@@ -7,7 +7,16 @@
         <w:pStyle w:val="Heading"/>
       </w:pPr>
       <w:r>
-        <w:t xml:space="preserve">Spark </w:t>
+        <w:t xml:space="preserve">Progress </w:t>
+      </w:r>
+      <w:r>
+        <w:t>Spark</w:t>
+      </w:r>
+      <w:r>
+        <w:t xml:space="preserve"> Toolkit</w:t>
+      </w:r>
+      <w:r>
+        <w:t xml:space="preserve"> </w:t>
       </w:r>
       <w:r>
         <w:t>Contribution</w:t>
@@ -27,7 +36,10 @@
     <w:p/>
     <w:p>
       <w:r>
-        <w:t>March 2018</w:t>
+        <w:t>May</w:t>
+      </w:r>
+      <w:r>
+        <w:t xml:space="preserve"> 2018</w:t>
       </w:r>
     </w:p>
     <w:p>
@@ -63,22 +75,47 @@
         <w:rPr>
           <w:b/>
         </w:rPr>
-        <w:t>Spark</w:t>
-      </w:r>
-      <w:r>
-        <w:t xml:space="preserve"> toolkit </w:t>
+        <w:t xml:space="preserve">Progress </w:t>
+      </w:r>
+      <w:r>
+        <w:rPr>
+          <w:b/>
+        </w:rPr>
+        <w:t xml:space="preserve">Spark </w:t>
+      </w:r>
+      <w:r>
+        <w:rPr>
+          <w:b/>
+        </w:rPr>
+        <w:t>T</w:t>
+      </w:r>
+      <w:r>
+        <w:rPr>
+          <w:b/>
+        </w:rPr>
+        <w:t>oolkit</w:t>
+      </w:r>
+      <w:r>
+        <w:t xml:space="preserve"> </w:t>
       </w:r>
       <w:r>
         <w:t xml:space="preserve">is </w:t>
       </w:r>
       <w:r>
-        <w:t xml:space="preserve">a reference implementation of the Common Component Specification (CCS) framework, </w:t>
+        <w:t xml:space="preserve">a reference implementation of the </w:t>
+      </w:r>
+      <w:r>
+        <w:rPr>
+          <w:b/>
+        </w:rPr>
+        <w:t>Common Component Specification</w:t>
+      </w:r>
+      <w:r>
+        <w:t xml:space="preserve"> (CCS) framework, </w:t>
       </w:r>
       <w:r>
         <w:t>which was</w:t>
       </w:r>
-      <w:bookmarkStart w:id="0" w:name="_GoBack"/>
-      <w:bookmarkEnd w:id="0"/>
       <w:r>
         <w:t xml:space="preserve"> released as version 1 and open-sourced. By default the CCS consists primarily of class interfaces and no functional code, thus the need to illustrate how to build a sample application which utilizes this code. These components are </w:t>
       </w:r>
@@ -1207,7 +1244,7 @@
           <w:szCs w:val="22"/>
         </w:rPr>
         <w:drawing>
-          <wp:inline distT="0" distB="0" distL="0" distR="0" wp14:anchorId="36767222" wp14:editId="5D35DAE7">
+          <wp:inline distT="0" distB="0" distL="0" distR="0" wp14:anchorId="600F43CF" wp14:editId="44A94852">
             <wp:extent cx="3416300" cy="393700"/>
             <wp:effectExtent l="0" t="0" r="0" b="0"/>
             <wp:docPr id="8" name="Picture 8"/>
@@ -1489,7 +1526,19 @@
         <w:t xml:space="preserve">Regardless of the contribution type, the following </w:t>
       </w:r>
       <w:r>
-        <w:t xml:space="preserve">should be considered when developing a solution and providing content to be accepted back into the codebase. Always consider that reviewers may included volunteers or those who are new to the Spark toolkit, and as such need as much assistance as possible through effective documentation. </w:t>
+        <w:t xml:space="preserve">should be considered when developing a solution and providing content to be accepted back into the codebase. Always consider that reviewers may included volunteers or those who are new to the </w:t>
+      </w:r>
+      <w:r>
+        <w:t xml:space="preserve">Progress </w:t>
+      </w:r>
+      <w:r>
+        <w:t xml:space="preserve">Spark </w:t>
+      </w:r>
+      <w:r>
+        <w:t>T</w:t>
+      </w:r>
+      <w:r>
+        <w:t xml:space="preserve">oolkit, and as such need as much assistance as possible through effective documentation. </w:t>
       </w:r>
       <w:r>
         <w:t>Please consider i</w:t>
@@ -1733,7 +1782,19 @@
         <w:t xml:space="preserve"> </w:t>
       </w:r>
       <w:r>
-        <w:t>All source code for the Spark toolkit itself. The directory structure here should match the class path as seen in code which utilizes the toolkit.</w:t>
+        <w:t xml:space="preserve">All source code for the </w:t>
+      </w:r>
+      <w:r>
+        <w:t xml:space="preserve">Progress </w:t>
+      </w:r>
+      <w:r>
+        <w:t xml:space="preserve">Spark </w:t>
+      </w:r>
+      <w:r>
+        <w:t>T</w:t>
+      </w:r>
+      <w:r>
+        <w:t>oolkit itself. The directory structure here should match the class path as seen in code which utilizes the toolkit.</w:t>
       </w:r>
     </w:p>
     <w:p>
@@ -1767,7 +1828,19 @@
         <w:t xml:space="preserve"> – </w:t>
       </w:r>
       <w:r>
-        <w:t>General catch-all for scripts which may help test certain features or alter an environment quickly for use with the Spark toolkit. Contains a copy of the Progress Compile Tools for use with build processes.</w:t>
+        <w:t xml:space="preserve">General catch-all for scripts which may help test certain features or alter an environment quickly for use with the </w:t>
+      </w:r>
+      <w:r>
+        <w:t xml:space="preserve">Progress </w:t>
+      </w:r>
+      <w:r>
+        <w:t xml:space="preserve">Spark </w:t>
+      </w:r>
+      <w:r>
+        <w:t>T</w:t>
+      </w:r>
+      <w:r>
+        <w:t>oolkit. Contains a copy of the Progress Compile Tools for use with build processes.</w:t>
       </w:r>
     </w:p>
     <w:p/>
@@ -1799,7 +1872,21 @@
         <w:ind w:firstLine="720"/>
       </w:pPr>
       <w:r>
-        <w:t>To create a new release of the Spark toolkit</w:t>
+        <w:t xml:space="preserve">To create a new release of the </w:t>
+      </w:r>
+      <w:r>
+        <w:t xml:space="preserve">Progress </w:t>
+      </w:r>
+      <w:r>
+        <w:t xml:space="preserve">Spark </w:t>
+      </w:r>
+      <w:r>
+        <w:t>T</w:t>
+      </w:r>
+      <w:bookmarkStart w:id="0" w:name="_GoBack"/>
+      <w:bookmarkEnd w:id="0"/>
+      <w:r>
+        <w:t>oolkit</w:t>
       </w:r>
       <w:r>
         <w:t xml:space="preserve"> or to create updated documenation</w:t>
@@ -2023,7 +2110,7 @@
       <mc:AlternateContent>
         <mc:Choice Requires="wps">
           <w:drawing>
-            <wp:anchor distT="0" distB="0" distL="114300" distR="114300" simplePos="0" relativeHeight="251661312" behindDoc="0" locked="0" layoutInCell="1" allowOverlap="1" wp14:anchorId="0BFDB5A8" wp14:editId="1F2E9B97">
+            <wp:anchor distT="0" distB="0" distL="114300" distR="114300" simplePos="0" relativeHeight="251661312" behindDoc="0" locked="0" layoutInCell="1" allowOverlap="1" wp14:anchorId="494FB703" wp14:editId="122CD1BF">
               <wp:simplePos x="0" y="0"/>
               <wp:positionH relativeFrom="column">
                 <wp:posOffset>-247262</wp:posOffset>
@@ -2301,7 +2388,7 @@
         <w:lang w:val="en-GB" w:eastAsia="en-GB"/>
       </w:rPr>
       <w:drawing>
-        <wp:inline distT="0" distB="0" distL="0" distR="0" wp14:anchorId="1DCFB929" wp14:editId="44FF2A11">
+        <wp:inline distT="0" distB="0" distL="0" distR="0" wp14:anchorId="5BD538A2" wp14:editId="1DEA8727">
           <wp:extent cx="7480935" cy="958617"/>
           <wp:effectExtent l="0" t="0" r="0" b="0"/>
           <wp:docPr id="18" name="Picture 18"/>
@@ -2379,7 +2466,7 @@
         <w:lang w:val="en-GB" w:eastAsia="en-GB"/>
       </w:rPr>
       <w:drawing>
-        <wp:inline distT="0" distB="0" distL="0" distR="0" wp14:anchorId="5A13B41D" wp14:editId="40F1A895">
+        <wp:inline distT="0" distB="0" distL="0" distR="0" wp14:anchorId="5C775631" wp14:editId="69326C6A">
           <wp:extent cx="7480935" cy="957715"/>
           <wp:effectExtent l="0" t="0" r="0" b="0"/>
           <wp:docPr id="1" name="Picture 1"/>
@@ -5390,7 +5477,7 @@
 </file>
 
 <file path=customXml/itemProps6.xml><?xml version="1.0" encoding="utf-8"?>
-<ds:datastoreItem xmlns:ds="http://schemas.openxmlformats.org/officeDocument/2006/customXml" ds:itemID="{9AE56A9B-1512-3542-BC09-85E7DB1F1A09}">
+<ds:datastoreItem xmlns:ds="http://schemas.openxmlformats.org/officeDocument/2006/customXml" ds:itemID="{9AB2A5BC-B266-FB4C-B5FD-1A2E38DB4436}">
   <ds:schemaRefs>
     <ds:schemaRef ds:uri="http://schemas.openxmlformats.org/officeDocument/2006/bibliography"/>
   </ds:schemaRefs>

</xml_diff>